<commit_message>
add shorter approved job call
Added shorter approved cersion of the postdoc job call (md and word versons)
</commit_message>
<xml_diff>
--- a/postdoc_search_2017_2018/assets/word/postdoc_search_ad_2017_2018.docx
+++ b/postdoc_search_2017_2018/assets/word/postdoc_search_ad_2017_2018.docx
@@ -101,11 +101,6 @@
       <w:r>
         <w:t>Applications will continue to be accepted until this date, but those received after the review date will only be considered if the position has not yet been filled.</w:t>
       </w:r>
-    </w:p>
-    <w:p>
-      <w:pPr>
-        <w:spacing w:after="0"/>
-      </w:pPr>
     </w:p>
     <w:p>
       <w:pPr>
@@ -200,11 +195,6 @@
     </w:p>
     <w:p>
       <w:pPr>
-        <w:spacing w:after="0"/>
-      </w:pPr>
-    </w:p>
-    <w:p>
-      <w:pPr>
         <w:pStyle w:val="Heading5"/>
       </w:pPr>
       <w:r>
@@ -218,11 +208,8 @@
       <w:r>
         <w:t>Santa Barbara, CA</w:t>
       </w:r>
-    </w:p>
-    <w:p>
-      <w:pPr>
-        <w:spacing w:after="0"/>
-      </w:pPr>
+      <w:bookmarkStart w:id="0" w:name="_GoBack"/>
+      <w:bookmarkEnd w:id="0"/>
     </w:p>
     <w:p>
       <w:pPr>
@@ -448,7 +435,6 @@
         <w:spacing w:after="120"/>
       </w:pPr>
       <w:r>
-        <w:lastRenderedPageBreak/>
         <w:t xml:space="preserve">See our Jeanne </w:t>
       </w:r>
       <w:proofErr w:type="spellStart"/>
@@ -476,8 +462,6 @@
         <w:spacing w:after="0"/>
         <w:jc w:val="center"/>
       </w:pPr>
-      <w:bookmarkStart w:id="0" w:name="_GoBack"/>
-      <w:bookmarkEnd w:id="0"/>
     </w:p>
     <w:p>
       <w:pPr>

</xml_diff>